<commit_message>
Update to General EDA
</commit_message>
<xml_diff>
--- a/Kaggle Project/To Do's/Analytics To Do.docx
+++ b/Kaggle Project/To Do's/Analytics To Do.docx
@@ -189,15 +189,22 @@
           <w:b/>
           <w:bCs/>
         </w:rPr>
-        <w:t xml:space="preserve">     - </w:t>
-      </w:r>
-      <w:proofErr w:type="gramStart"/>
-      <w:r>
-        <w:rPr>
-          <w:b/>
-          <w:bCs/>
-        </w:rPr>
-        <w:t>[ ]</w:t>
+        <w:t xml:space="preserve">     - [</w:t>
+      </w:r>
+      <w:proofErr w:type="gramStart"/>
+      <w:r>
+        <w:rPr>
+          <w:b/>
+          <w:bCs/>
+        </w:rPr>
+        <w:t>1</w:t>
+      </w:r>
+      <w:r>
+        <w:rPr>
+          <w:b/>
+          <w:bCs/>
+        </w:rPr>
+        <w:t xml:space="preserve"> ]</w:t>
       </w:r>
       <w:proofErr w:type="gramEnd"/>
       <w:r>
@@ -224,15 +231,22 @@
           <w:b/>
           <w:bCs/>
         </w:rPr>
-        <w:t xml:space="preserve">     - </w:t>
-      </w:r>
-      <w:proofErr w:type="gramStart"/>
-      <w:r>
-        <w:rPr>
-          <w:b/>
-          <w:bCs/>
-        </w:rPr>
-        <w:t>[ ]</w:t>
+        <w:t xml:space="preserve">     - [</w:t>
+      </w:r>
+      <w:proofErr w:type="gramStart"/>
+      <w:r>
+        <w:rPr>
+          <w:b/>
+          <w:bCs/>
+        </w:rPr>
+        <w:t>1</w:t>
+      </w:r>
+      <w:r>
+        <w:rPr>
+          <w:b/>
+          <w:bCs/>
+        </w:rPr>
+        <w:t xml:space="preserve"> ]</w:t>
       </w:r>
       <w:proofErr w:type="gramEnd"/>
       <w:r>
@@ -3319,6 +3333,7 @@
   <w:style w:type="character" w:default="1" w:styleId="DefaultParagraphFont">
     <w:name w:val="Default Paragraph Font"/>
     <w:uiPriority w:val="1"/>
+    <w:semiHidden/>
     <w:unhideWhenUsed/>
   </w:style>
   <w:style w:type="table" w:default="1" w:styleId="TableNormal">

</xml_diff>